<commit_message>
Update What can you learn from KILernfarbrik.docx
</commit_message>
<xml_diff>
--- a/Seminararbeit/Thesis/Chap4 - Results and Discussion/What can you learn from KILernfarbrik.docx
+++ b/Seminararbeit/Thesis/Chap4 - Results and Discussion/What can you learn from KILernfarbrik.docx
@@ -24,7 +24,19 @@
         <w:rPr>
           <w:lang w:val="en-GB"/>
         </w:rPr>
-        <w:t xml:space="preserve"> The focus will only be on the software tools and the implementation for them.</w:t>
+        <w:t xml:space="preserve"> The focus will only be on the software tools and the</w:t>
+      </w:r>
+      <w:r>
+        <w:rPr>
+          <w:lang w:val="en-GB"/>
+        </w:rPr>
+        <w:t>ir application</w:t>
+      </w:r>
+      <w:r>
+        <w:rPr>
+          <w:lang w:val="en-GB"/>
+        </w:rPr>
+        <w:t>.</w:t>
       </w:r>
       <w:r>
         <w:rPr>
@@ -36,7 +48,19 @@
         <w:rPr>
           <w:lang w:val="en-GB"/>
         </w:rPr>
-        <w:t>The overall goal is to set up a system that is capable of monitoring and controlling the factory. The course is showing all the steps which are necessary and how to execute the implementation. In the following paragraphs each step will be analysed.</w:t>
+        <w:t xml:space="preserve">The overall goal is to set up a system that is capable of monitoring and controlling the factory. The course is showing all the steps which are necessary </w:t>
+      </w:r>
+      <w:r>
+        <w:rPr>
+          <w:lang w:val="en-GB"/>
+        </w:rPr>
+        <w:t>for</w:t>
+      </w:r>
+      <w:r>
+        <w:rPr>
+          <w:lang w:val="en-GB"/>
+        </w:rPr>
+        <w:t xml:space="preserve"> implementation. In the following paragraphs each step will be analysed.</w:t>
       </w:r>
     </w:p>
     <w:p>
@@ -49,14 +73,63 @@
         <w:rPr>
           <w:lang w:val="en-GB"/>
         </w:rPr>
-        <w:t>To monitor the factory, the artificial intelligence system needs to fetch the available data. Most of the available data are senor signals. The first step is to collect all data and store them into a cloud. The data communication is done by MQTT. The first thing that is t</w:t>
-      </w:r>
-      <w:r>
-        <w:rPr>
-          <w:lang w:val="en-GB"/>
-        </w:rPr>
-        <w:t xml:space="preserve">aught how to read data the incoming data from MQTT to the database. For that purpose, the software tool Apache </w:t>
-      </w:r>
+        <w:t>To monitor the factory, the artificial intelligence system needs to fetch the available data. Most of the available data are sen</w:t>
+      </w:r>
+      <w:r>
+        <w:rPr>
+          <w:lang w:val="en-GB"/>
+        </w:rPr>
+        <w:t>s</w:t>
+      </w:r>
+      <w:r>
+        <w:rPr>
+          <w:lang w:val="en-GB"/>
+        </w:rPr>
+        <w:t>or signals. The first step is to collect all data and store them into a cloud. The data communication is done by MQTT. The first thing that is t</w:t>
+      </w:r>
+      <w:r>
+        <w:rPr>
+          <w:lang w:val="en-GB"/>
+        </w:rPr>
+        <w:t xml:space="preserve">aught </w:t>
+      </w:r>
+      <w:r>
+        <w:rPr>
+          <w:lang w:val="en-GB"/>
+        </w:rPr>
+        <w:t>is a way to</w:t>
+      </w:r>
+      <w:r>
+        <w:rPr>
+          <w:lang w:val="en-GB"/>
+        </w:rPr>
+        <w:t xml:space="preserve"> read</w:t>
+      </w:r>
+      <w:r>
+        <w:rPr>
+          <w:lang w:val="en-GB"/>
+        </w:rPr>
+        <w:t xml:space="preserve"> the incoming</w:t>
+      </w:r>
+      <w:r>
+        <w:rPr>
+          <w:lang w:val="en-GB"/>
+        </w:rPr>
+        <w:t xml:space="preserve"> data </w:t>
+      </w:r>
+      <w:r>
+        <w:rPr>
+          <w:lang w:val="en-GB"/>
+        </w:rPr>
+        <w:t>and write it into a</w:t>
+      </w:r>
+      <w:r>
+        <w:rPr>
+          <w:lang w:val="en-GB"/>
+        </w:rPr>
+        <w:t xml:space="preserve"> database. For that purpose, the software tool Apache </w:t>
+      </w:r>
+      <w:proofErr w:type="spellStart"/>
       <w:r>
         <w:rPr>
           <w:lang w:val="en-GB"/>
@@ -67,7 +140,14 @@
         <w:rPr>
           <w:lang w:val="en-GB"/>
         </w:rPr>
-        <w:t xml:space="preserve">ifi is used. The programming is done by a kind of block programming. The course is providing a sample code. As user the task is to control and change the source URI. The sample code enables the user to </w:t>
+        <w:t>ifi</w:t>
+      </w:r>
+      <w:proofErr w:type="spellEnd"/>
+      <w:r>
+        <w:rPr>
+          <w:lang w:val="en-GB"/>
+        </w:rPr>
+        <w:t xml:space="preserve"> is used. The programming is done by a kind of block programming. The course is providing a sample code. As user the task is to control and change the source URI. The sample code enables the user to </w:t>
       </w:r>
       <w:r>
         <w:rPr>
@@ -86,7 +166,45 @@
         <w:rPr>
           <w:lang w:val="en-GB"/>
         </w:rPr>
-        <w:t xml:space="preserve">For the next step a python script is introduced. Its purpose is to request current states and to place orders, that get executed by the factory. The script will be accessed via Jupyter Hub. Basic understanding about python scripts and the python programming language are of advantage. The user should also be familiar with command language as the execution is performed via the python hub. </w:t>
+        <w:t xml:space="preserve">For the next step a python script is introduced. Its purpose is to request current states and to place orders, that get executed by the factory. The script will be accessed via </w:t>
+      </w:r>
+      <w:proofErr w:type="spellStart"/>
+      <w:r>
+        <w:rPr>
+          <w:lang w:val="en-GB"/>
+        </w:rPr>
+        <w:t>Jupyter</w:t>
+      </w:r>
+      <w:proofErr w:type="spellEnd"/>
+      <w:r>
+        <w:rPr>
+          <w:lang w:val="en-GB"/>
+        </w:rPr>
+        <w:t xml:space="preserve"> Hub. Basic understanding about python scripts and the python programming language are of advantage. The user should also be familiar with command language as the execution is performed via the </w:t>
+      </w:r>
+      <w:r>
+        <w:rPr>
+          <w:lang w:val="en-GB"/>
+        </w:rPr>
+        <w:t>P</w:t>
+      </w:r>
+      <w:r>
+        <w:rPr>
+          <w:lang w:val="en-GB"/>
+        </w:rPr>
+        <w:t xml:space="preserve">ython </w:t>
+      </w:r>
+      <w:r>
+        <w:rPr>
+          <w:lang w:val="en-GB"/>
+        </w:rPr>
+        <w:t>H</w:t>
+      </w:r>
+      <w:r>
+        <w:rPr>
+          <w:lang w:val="en-GB"/>
+        </w:rPr>
+        <w:t xml:space="preserve">ub. </w:t>
       </w:r>
     </w:p>
     <w:p>
@@ -99,7 +217,19 @@
         <w:rPr>
           <w:lang w:val="en-GB"/>
         </w:rPr>
-        <w:t>As a next step, sensor data is put into graphs. This step is not essential for the factory control, but interesting for factory analysation. Therefore, the data is put into the Amazon could. This enables the user to use the AWS Redshift tool. The course is accessing to Redshift tool via another python script.</w:t>
+        <w:t>As a next step, sensor data is put into graphs. This step is not essential for the factory control, but interesting for factory analysation. Therefore, the data is put into the Amazon could. This enables the user to use the AWS Redshift tool. The course is accessing to</w:t>
+      </w:r>
+      <w:r>
+        <w:rPr>
+          <w:lang w:val="en-GB"/>
+        </w:rPr>
+        <w:t xml:space="preserve"> the</w:t>
+      </w:r>
+      <w:r>
+        <w:rPr>
+          <w:lang w:val="en-GB"/>
+        </w:rPr>
+        <w:t xml:space="preserve"> Redshift tool via another python script.</w:t>
       </w:r>
     </w:p>
     <w:p>
@@ -125,7 +255,19 @@
         <w:rPr>
           <w:lang w:val="en-GB"/>
         </w:rPr>
-        <w:t xml:space="preserve">In the penultimate step the preparation for the artificial intelligence is done, data editing is performed to have it neuronal network ready. </w:t>
+        <w:t>In the penultimate step the preparation for the artificial intelligence is done</w:t>
+      </w:r>
+      <w:r>
+        <w:rPr>
+          <w:lang w:val="en-GB"/>
+        </w:rPr>
+        <w:t>. Therefore,</w:t>
+      </w:r>
+      <w:r>
+        <w:rPr>
+          <w:lang w:val="en-GB"/>
+        </w:rPr>
+        <w:t xml:space="preserve"> data editing is performed to have it neuronal network ready. </w:t>
       </w:r>
       <w:r>
         <w:rPr>

</xml_diff>